<commit_message>
Prepare duncan index data
</commit_message>
<xml_diff>
--- a/Duncan_Index/DI help sheet_march_19.docx
+++ b/Duncan_Index/DI help sheet_march_19.docx
@@ -1,6 +1,6 @@
 
 <file path=word/document.xml><?xml version="1.0" encoding="utf-8"?>
-<w:document xmlns:wpc="http://schemas.microsoft.com/office/word/2010/wordprocessingCanvas" xmlns:cx="http://schemas.microsoft.com/office/drawing/2014/chartex" xmlns:cx1="http://schemas.microsoft.com/office/drawing/2015/9/8/chartex" xmlns:cx2="http://schemas.microsoft.com/office/drawing/2015/10/21/chartex" xmlns:cx3="http://schemas.microsoft.com/office/drawing/2016/5/9/chartex" xmlns:cx4="http://schemas.microsoft.com/office/drawing/2016/5/10/chartex" xmlns:cx5="http://schemas.microsoft.com/office/drawing/2016/5/11/chartex" xmlns:cx6="http://schemas.microsoft.com/office/drawing/2016/5/12/chartex" xmlns:cx7="http://schemas.microsoft.com/office/drawing/2016/5/13/chartex" xmlns:cx8="http://schemas.microsoft.com/office/drawing/2016/5/14/chartex" xmlns:mc="http://schemas.openxmlformats.org/markup-compatibility/2006" xmlns:aink="http://schemas.microsoft.com/office/drawing/2016/ink" xmlns:am3d="http://schemas.microsoft.com/office/drawing/2017/model3d" xmlns:o="urn:schemas-microsoft-com:office:office" xmlns:r="http://schemas.openxmlformats.org/officeDocument/2006/relationships" xmlns:m="http://schemas.openxmlformats.org/officeDocument/2006/math" xmlns:v="urn:schemas-microsoft-com:vml" xmlns:wp14="http://schemas.microsoft.com/office/word/2010/wordprocessingDrawing" xmlns:wp="http://schemas.openxmlformats.org/drawingml/2006/wordprocessingDrawing" xmlns:w10="urn:schemas-microsoft-com:office:word" xmlns:w="http://schemas.openxmlformats.org/wordprocessingml/2006/main" xmlns:w14="http://schemas.microsoft.com/office/word/2010/wordml" xmlns:w15="http://schemas.microsoft.com/office/word/2012/wordml" xmlns:w16cid="http://schemas.microsoft.com/office/word/2016/wordml/cid" xmlns:w16se="http://schemas.microsoft.com/office/word/2015/wordml/symex" xmlns:wpg="http://schemas.microsoft.com/office/word/2010/wordprocessingGroup" xmlns:wpi="http://schemas.microsoft.com/office/word/2010/wordprocessingInk" xmlns:wne="http://schemas.microsoft.com/office/word/2006/wordml" xmlns:wps="http://schemas.microsoft.com/office/word/2010/wordprocessingShape" mc:Ignorable="w14 w15 w16se w16cid wp14">
+<w:document xmlns:wpc="http://schemas.microsoft.com/office/word/2010/wordprocessingCanvas" xmlns:cx="http://schemas.microsoft.com/office/drawing/2014/chartex" xmlns:cx1="http://schemas.microsoft.com/office/drawing/2015/9/8/chartex" xmlns:cx2="http://schemas.microsoft.com/office/drawing/2015/10/21/chartex" xmlns:cx3="http://schemas.microsoft.com/office/drawing/2016/5/9/chartex" xmlns:cx4="http://schemas.microsoft.com/office/drawing/2016/5/10/chartex" xmlns:cx5="http://schemas.microsoft.com/office/drawing/2016/5/11/chartex" xmlns:cx6="http://schemas.microsoft.com/office/drawing/2016/5/12/chartex" xmlns:cx7="http://schemas.microsoft.com/office/drawing/2016/5/13/chartex" xmlns:cx8="http://schemas.microsoft.com/office/drawing/2016/5/14/chartex" xmlns:mc="http://schemas.openxmlformats.org/markup-compatibility/2006" xmlns:aink="http://schemas.microsoft.com/office/drawing/2016/ink" xmlns:am3d="http://schemas.microsoft.com/office/drawing/2017/model3d" xmlns:o="urn:schemas-microsoft-com:office:office" xmlns:oel="http://schemas.microsoft.com/office/2019/extlst" xmlns:r="http://schemas.openxmlformats.org/officeDocument/2006/relationships" xmlns:m="http://schemas.openxmlformats.org/officeDocument/2006/math" xmlns:v="urn:schemas-microsoft-com:vml" xmlns:wp14="http://schemas.microsoft.com/office/word/2010/wordprocessingDrawing" xmlns:wp="http://schemas.openxmlformats.org/drawingml/2006/wordprocessingDrawing" xmlns:w10="urn:schemas-microsoft-com:office:word" xmlns:w="http://schemas.openxmlformats.org/wordprocessingml/2006/main" xmlns:w14="http://schemas.microsoft.com/office/word/2010/wordml" xmlns:w15="http://schemas.microsoft.com/office/word/2012/wordml" xmlns:w16cex="http://schemas.microsoft.com/office/word/2018/wordml/cex" xmlns:w16cid="http://schemas.microsoft.com/office/word/2016/wordml/cid" xmlns:w16="http://schemas.microsoft.com/office/word/2018/wordml" xmlns:w16sdtdh="http://schemas.microsoft.com/office/word/2020/wordml/sdtdatahash" xmlns:w16se="http://schemas.microsoft.com/office/word/2015/wordml/symex" xmlns:wpg="http://schemas.microsoft.com/office/word/2010/wordprocessingGroup" xmlns:wpi="http://schemas.microsoft.com/office/word/2010/wordprocessingInk" xmlns:wne="http://schemas.microsoft.com/office/word/2006/wordml" xmlns:wps="http://schemas.microsoft.com/office/word/2010/wordprocessingShape" mc:Ignorable="w14 w15 w16se w16cid w16 w16cex w16sdtdh wp14">
   <w:body>
     <w:p/>
     <w:p>
@@ -87,8 +87,6 @@
       <w:r>
         <w:t xml:space="preserve"> in our model values between 0 and 1 indicate that income deprived people experience poorer outcomes, and values between -1 and 0 indicator that non-income deprived people experience poorer outcomes.</w:t>
       </w:r>
-      <w:bookmarkStart w:id="0" w:name="_GoBack"/>
-      <w:bookmarkEnd w:id="0"/>
     </w:p>
     <w:p>
       <w:r>
@@ -581,6 +579,166 @@
           </w:p>
         </w:tc>
       </w:tr>
+      <w:tr>
+        <w:tc>
+          <w:tcPr>
+            <w:tcW w:w="3005" w:type="dxa"/>
+          </w:tcPr>
+          <w:p>
+            <w:r>
+              <w:t>2017</w:t>
+            </w:r>
+          </w:p>
+        </w:tc>
+        <w:tc>
+          <w:tcPr>
+            <w:tcW w:w="3005" w:type="dxa"/>
+          </w:tcPr>
+          <w:p>
+            <w:r>
+              <w:t>2016</w:t>
+            </w:r>
+          </w:p>
+        </w:tc>
+        <w:tc>
+          <w:tcPr>
+            <w:tcW w:w="3006" w:type="dxa"/>
+          </w:tcPr>
+          <w:p>
+            <w:r>
+              <w:t>2011</w:t>
+            </w:r>
+          </w:p>
+        </w:tc>
+      </w:tr>
+      <w:tr>
+        <w:tc>
+          <w:tcPr>
+            <w:tcW w:w="3005" w:type="dxa"/>
+          </w:tcPr>
+          <w:p>
+            <w:r>
+              <w:t>2018</w:t>
+            </w:r>
+          </w:p>
+        </w:tc>
+        <w:tc>
+          <w:tcPr>
+            <w:tcW w:w="3005" w:type="dxa"/>
+          </w:tcPr>
+          <w:p>
+            <w:r>
+              <w:t>2016</w:t>
+            </w:r>
+          </w:p>
+        </w:tc>
+        <w:tc>
+          <w:tcPr>
+            <w:tcW w:w="3006" w:type="dxa"/>
+          </w:tcPr>
+          <w:p>
+            <w:r>
+              <w:t>2011</w:t>
+            </w:r>
+          </w:p>
+        </w:tc>
+      </w:tr>
+      <w:tr>
+        <w:tc>
+          <w:tcPr>
+            <w:tcW w:w="3005" w:type="dxa"/>
+          </w:tcPr>
+          <w:p>
+            <w:r>
+              <w:t>2019</w:t>
+            </w:r>
+          </w:p>
+        </w:tc>
+        <w:tc>
+          <w:tcPr>
+            <w:tcW w:w="3005" w:type="dxa"/>
+          </w:tcPr>
+          <w:p>
+            <w:r>
+              <w:t>2016</w:t>
+            </w:r>
+          </w:p>
+        </w:tc>
+        <w:tc>
+          <w:tcPr>
+            <w:tcW w:w="3006" w:type="dxa"/>
+          </w:tcPr>
+          <w:p>
+            <w:r>
+              <w:t>2011</w:t>
+            </w:r>
+          </w:p>
+        </w:tc>
+      </w:tr>
+      <w:tr>
+        <w:tc>
+          <w:tcPr>
+            <w:tcW w:w="3005" w:type="dxa"/>
+          </w:tcPr>
+          <w:p>
+            <w:r>
+              <w:t>2020</w:t>
+            </w:r>
+          </w:p>
+        </w:tc>
+        <w:tc>
+          <w:tcPr>
+            <w:tcW w:w="3005" w:type="dxa"/>
+          </w:tcPr>
+          <w:p>
+            <w:r>
+              <w:t>2016</w:t>
+            </w:r>
+          </w:p>
+        </w:tc>
+        <w:tc>
+          <w:tcPr>
+            <w:tcW w:w="3006" w:type="dxa"/>
+          </w:tcPr>
+          <w:p>
+            <w:r>
+              <w:t>2011</w:t>
+            </w:r>
+          </w:p>
+        </w:tc>
+      </w:tr>
+      <w:tr>
+        <w:tc>
+          <w:tcPr>
+            <w:tcW w:w="3005" w:type="dxa"/>
+          </w:tcPr>
+          <w:p>
+            <w:r>
+              <w:t>2021</w:t>
+            </w:r>
+          </w:p>
+        </w:tc>
+        <w:tc>
+          <w:tcPr>
+            <w:tcW w:w="3005" w:type="dxa"/>
+          </w:tcPr>
+          <w:p>
+            <w:r>
+              <w:t>2020</w:t>
+            </w:r>
+          </w:p>
+        </w:tc>
+        <w:tc>
+          <w:tcPr>
+            <w:tcW w:w="3006" w:type="dxa"/>
+          </w:tcPr>
+          <w:p>
+            <w:r>
+              <w:t>2011</w:t>
+            </w:r>
+          </w:p>
+        </w:tc>
+      </w:tr>
     </w:tbl>
     <w:p/>
     <w:p>
@@ -785,9 +943,81 @@
             <w:tcW w:w="3161" w:type="dxa"/>
           </w:tcPr>
           <w:p>
+            <w:commentRangeStart w:id="0"/>
+            <w:r>
+              <w:t xml:space="preserve">Crime </w:t>
+            </w:r>
+          </w:p>
+        </w:tc>
+        <w:tc>
+          <w:tcPr>
+            <w:tcW w:w="3001" w:type="dxa"/>
+          </w:tcPr>
+          <w:p>
+            <w:r>
+              <w:t>Low is bad</w:t>
+            </w:r>
+          </w:p>
+        </w:tc>
+        <w:tc>
+          <w:tcPr>
+            <w:tcW w:w="2854" w:type="dxa"/>
+          </w:tcPr>
+          <w:p>
+            <w:r>
+              <w:t>Flipped</w:t>
+            </w:r>
+            <w:commentRangeEnd w:id="0"/>
+            <w:r>
+              <w:rPr>
+                <w:rStyle w:val="CommentReference"/>
+              </w:rPr>
+              <w:commentReference w:id="0"/>
+            </w:r>
+          </w:p>
+        </w:tc>
+      </w:tr>
+      <w:tr>
+        <w:tc>
+          <w:tcPr>
+            <w:tcW w:w="3161" w:type="dxa"/>
+          </w:tcPr>
+          <w:p>
+            <w:r>
+              <w:t>Depopulation</w:t>
+            </w:r>
+          </w:p>
+        </w:tc>
+        <w:tc>
+          <w:tcPr>
+            <w:tcW w:w="3001" w:type="dxa"/>
+          </w:tcPr>
+          <w:p>
+            <w:r>
+              <w:t>Low is bad</w:t>
+            </w:r>
+          </w:p>
+        </w:tc>
+        <w:tc>
+          <w:tcPr>
+            <w:tcW w:w="2854" w:type="dxa"/>
+          </w:tcPr>
+          <w:p>
+            <w:r>
+              <w:t>Original</w:t>
+            </w:r>
+          </w:p>
+        </w:tc>
+      </w:tr>
+      <w:tr>
+        <w:tc>
+          <w:tcPr>
+            <w:tcW w:w="3161" w:type="dxa"/>
+          </w:tcPr>
+          <w:p>
             <w:commentRangeStart w:id="1"/>
             <w:r>
-              <w:t xml:space="preserve">Crime </w:t>
+              <w:t>Out of work benefits</w:t>
             </w:r>
           </w:p>
         </w:tc>
@@ -797,7 +1027,7 @@
           </w:tcPr>
           <w:p>
             <w:r>
-              <w:t>Low is bad</w:t>
+              <w:t>High is bad</w:t>
             </w:r>
           </w:p>
         </w:tc>
@@ -826,7 +1056,7 @@
           </w:tcPr>
           <w:p>
             <w:r>
-              <w:t>Depopulation</w:t>
+              <w:t>Positive destinations</w:t>
             </w:r>
           </w:p>
         </w:tc>
@@ -857,79 +1087,8 @@
             <w:tcW w:w="3161" w:type="dxa"/>
           </w:tcPr>
           <w:p>
-            <w:commentRangeStart w:id="2"/>
-            <w:r>
-              <w:t>Out of work benefits</w:t>
-            </w:r>
-          </w:p>
-        </w:tc>
-        <w:tc>
-          <w:tcPr>
-            <w:tcW w:w="3001" w:type="dxa"/>
-          </w:tcPr>
-          <w:p>
-            <w:r>
-              <w:t>High is bad</w:t>
-            </w:r>
-          </w:p>
-        </w:tc>
-        <w:tc>
-          <w:tcPr>
-            <w:tcW w:w="2854" w:type="dxa"/>
-          </w:tcPr>
-          <w:p>
-            <w:r>
-              <w:t>Flipped</w:t>
-            </w:r>
-            <w:commentRangeEnd w:id="2"/>
-            <w:r>
-              <w:rPr>
-                <w:rStyle w:val="CommentReference"/>
-              </w:rPr>
-              <w:commentReference w:id="2"/>
-            </w:r>
-          </w:p>
-        </w:tc>
-      </w:tr>
-      <w:tr>
-        <w:tc>
-          <w:tcPr>
-            <w:tcW w:w="3161" w:type="dxa"/>
-          </w:tcPr>
-          <w:p>
-            <w:r>
-              <w:t>Positive destinations</w:t>
-            </w:r>
-          </w:p>
-        </w:tc>
-        <w:tc>
-          <w:tcPr>
-            <w:tcW w:w="3001" w:type="dxa"/>
-          </w:tcPr>
-          <w:p>
-            <w:r>
-              <w:t>Low is bad</w:t>
-            </w:r>
-          </w:p>
-        </w:tc>
-        <w:tc>
-          <w:tcPr>
-            <w:tcW w:w="2854" w:type="dxa"/>
-          </w:tcPr>
-          <w:p>
-            <w:r>
-              <w:t>Original</w:t>
-            </w:r>
-          </w:p>
-        </w:tc>
-      </w:tr>
-      <w:tr>
-        <w:tc>
-          <w:tcPr>
-            <w:tcW w:w="3161" w:type="dxa"/>
-          </w:tcPr>
-          <w:p>
-            <w:r>
+            <w:r>
+              <w:lastRenderedPageBreak/>
               <w:t>S4 Tariff</w:t>
             </w:r>
           </w:p>
@@ -979,7 +1138,6 @@
         </w:numPr>
       </w:pPr>
       <w:r>
-        <w:lastRenderedPageBreak/>
         <w:t>SIMD income domain is used to calculate number of income deprived people</w:t>
       </w:r>
       <w:r>
@@ -1244,7 +1402,7 @@
           <w:u w:val="none"/>
         </w:rPr>
       </w:pPr>
-      <w:commentRangeStart w:id="3"/>
+      <w:commentRangeStart w:id="2"/>
       <w:r>
         <w:rPr>
           <w:rStyle w:val="Hyperlink"/>
@@ -1269,12 +1427,12 @@
         </w:rPr>
         <w:t>, so imperfect measure</w:t>
       </w:r>
-      <w:commentRangeEnd w:id="3"/>
+      <w:commentRangeEnd w:id="2"/>
       <w:r>
         <w:rPr>
           <w:rStyle w:val="CommentReference"/>
         </w:rPr>
-        <w:commentReference w:id="3"/>
+        <w:commentReference w:id="2"/>
       </w:r>
     </w:p>
     <w:p>
@@ -1367,8 +1525,8 @@
 </file>
 
 <file path=word/comments.xml><?xml version="1.0" encoding="utf-8"?>
-<w:comments xmlns:wpc="http://schemas.microsoft.com/office/word/2010/wordprocessingCanvas" xmlns:cx="http://schemas.microsoft.com/office/drawing/2014/chartex" xmlns:cx1="http://schemas.microsoft.com/office/drawing/2015/9/8/chartex" xmlns:cx2="http://schemas.microsoft.com/office/drawing/2015/10/21/chartex" xmlns:cx3="http://schemas.microsoft.com/office/drawing/2016/5/9/chartex" xmlns:cx4="http://schemas.microsoft.com/office/drawing/2016/5/10/chartex" xmlns:cx5="http://schemas.microsoft.com/office/drawing/2016/5/11/chartex" xmlns:cx6="http://schemas.microsoft.com/office/drawing/2016/5/12/chartex" xmlns:cx7="http://schemas.microsoft.com/office/drawing/2016/5/13/chartex" xmlns:cx8="http://schemas.microsoft.com/office/drawing/2016/5/14/chartex" xmlns:mc="http://schemas.openxmlformats.org/markup-compatibility/2006" xmlns:aink="http://schemas.microsoft.com/office/drawing/2016/ink" xmlns:am3d="http://schemas.microsoft.com/office/drawing/2017/model3d" xmlns:o="urn:schemas-microsoft-com:office:office" xmlns:r="http://schemas.openxmlformats.org/officeDocument/2006/relationships" xmlns:m="http://schemas.openxmlformats.org/officeDocument/2006/math" xmlns:v="urn:schemas-microsoft-com:vml" xmlns:wp14="http://schemas.microsoft.com/office/word/2010/wordprocessingDrawing" xmlns:wp="http://schemas.openxmlformats.org/drawingml/2006/wordprocessingDrawing" xmlns:w10="urn:schemas-microsoft-com:office:word" xmlns:w="http://schemas.openxmlformats.org/wordprocessingml/2006/main" xmlns:w14="http://schemas.microsoft.com/office/word/2010/wordml" xmlns:w15="http://schemas.microsoft.com/office/word/2012/wordml" xmlns:w16cid="http://schemas.microsoft.com/office/word/2016/wordml/cid" xmlns:w16se="http://schemas.microsoft.com/office/word/2015/wordml/symex" xmlns:wpg="http://schemas.microsoft.com/office/word/2010/wordprocessingGroup" xmlns:wpi="http://schemas.microsoft.com/office/word/2010/wordprocessingInk" xmlns:wne="http://schemas.microsoft.com/office/word/2006/wordml" xmlns:wps="http://schemas.microsoft.com/office/word/2010/wordprocessingShape" mc:Ignorable="w14 w15 w16se w16cid wp14">
-  <w:comment w:id="1" w:author="Rachel McGuire" w:date="2019-02-07T14:35:00Z" w:initials="RM">
+<w:comments xmlns:wpc="http://schemas.microsoft.com/office/word/2010/wordprocessingCanvas" xmlns:cx="http://schemas.microsoft.com/office/drawing/2014/chartex" xmlns:cx1="http://schemas.microsoft.com/office/drawing/2015/9/8/chartex" xmlns:cx2="http://schemas.microsoft.com/office/drawing/2015/10/21/chartex" xmlns:cx3="http://schemas.microsoft.com/office/drawing/2016/5/9/chartex" xmlns:cx4="http://schemas.microsoft.com/office/drawing/2016/5/10/chartex" xmlns:cx5="http://schemas.microsoft.com/office/drawing/2016/5/11/chartex" xmlns:cx6="http://schemas.microsoft.com/office/drawing/2016/5/12/chartex" xmlns:cx7="http://schemas.microsoft.com/office/drawing/2016/5/13/chartex" xmlns:cx8="http://schemas.microsoft.com/office/drawing/2016/5/14/chartex" xmlns:mc="http://schemas.openxmlformats.org/markup-compatibility/2006" xmlns:aink="http://schemas.microsoft.com/office/drawing/2016/ink" xmlns:am3d="http://schemas.microsoft.com/office/drawing/2017/model3d" xmlns:o="urn:schemas-microsoft-com:office:office" xmlns:oel="http://schemas.microsoft.com/office/2019/extlst" xmlns:r="http://schemas.openxmlformats.org/officeDocument/2006/relationships" xmlns:m="http://schemas.openxmlformats.org/officeDocument/2006/math" xmlns:v="urn:schemas-microsoft-com:vml" xmlns:wp14="http://schemas.microsoft.com/office/word/2010/wordprocessingDrawing" xmlns:wp="http://schemas.openxmlformats.org/drawingml/2006/wordprocessingDrawing" xmlns:w10="urn:schemas-microsoft-com:office:word" xmlns:w="http://schemas.openxmlformats.org/wordprocessingml/2006/main" xmlns:w14="http://schemas.microsoft.com/office/word/2010/wordml" xmlns:w15="http://schemas.microsoft.com/office/word/2012/wordml" xmlns:w16cex="http://schemas.microsoft.com/office/word/2018/wordml/cex" xmlns:w16cid="http://schemas.microsoft.com/office/word/2016/wordml/cid" xmlns:w16="http://schemas.microsoft.com/office/word/2018/wordml" xmlns:w16sdtdh="http://schemas.microsoft.com/office/word/2020/wordml/sdtdatahash" xmlns:w16se="http://schemas.microsoft.com/office/word/2015/wordml/symex" xmlns:wpg="http://schemas.microsoft.com/office/word/2010/wordprocessingGroup" xmlns:wpi="http://schemas.microsoft.com/office/word/2010/wordprocessingInk" xmlns:wne="http://schemas.microsoft.com/office/word/2006/wordml" xmlns:wps="http://schemas.microsoft.com/office/word/2010/wordprocessingShape" mc:Ignorable="w14 w15 w16se w16cid w16 w16cex w16sdtdh wp14">
+  <w:comment w:id="0" w:author="Rachel McGuire" w:date="2019-02-07T14:35:00Z" w:initials="RM">
     <w:p>
       <w:pPr>
         <w:pStyle w:val="CommentText"/>
@@ -1380,19 +1538,11 @@
         <w:annotationRef/>
       </w:r>
       <w:r>
-        <w:t xml:space="preserve">This is different from the original approach where we used the SIMD crime rank, where high is good. </w:t>
-      </w:r>
-      <w:proofErr w:type="gramStart"/>
-      <w:r>
-        <w:t>However</w:t>
-      </w:r>
-      <w:proofErr w:type="gramEnd"/>
-      <w:r>
-        <w:t xml:space="preserve"> since we are now using imputed data, crime is using the indicator data where high is bad.</w:t>
+        <w:t>This is different from the original approach where we used the SIMD crime rank, where high is good. However since we are now using imputed data, crime is using the indicator data where high is bad.</w:t>
       </w:r>
     </w:p>
   </w:comment>
-  <w:comment w:id="2" w:author="Rachel McGuire" w:date="2018-10-24T11:09:00Z" w:initials="RM">
+  <w:comment w:id="1" w:author="Rachel McGuire" w:date="2018-10-24T11:09:00Z" w:initials="RM">
     <w:p>
       <w:pPr>
         <w:pStyle w:val="CommentText"/>
@@ -1404,19 +1554,11 @@
         <w:annotationRef/>
       </w:r>
       <w:r>
-        <w:t xml:space="preserve">Although this is one of our indicators, it doesn’t make sense to include it because it is very similar to the ‘income deprived group’ that we are using to </w:t>
-      </w:r>
-      <w:proofErr w:type="gramStart"/>
-      <w:r>
-        <w:t>calculated</w:t>
-      </w:r>
-      <w:proofErr w:type="gramEnd"/>
-      <w:r>
-        <w:t xml:space="preserve"> the DI.</w:t>
+        <w:t>Although this is one of our indicators, it doesn’t make sense to include it because it is very similar to the ‘income deprived group’ that we are using to calculated the DI.</w:t>
       </w:r>
     </w:p>
   </w:comment>
-  <w:comment w:id="3" w:author="Rachel McGuire" w:date="2018-11-15T11:47:00Z" w:initials="RM">
+  <w:comment w:id="2" w:author="Rachel McGuire" w:date="2018-11-15T11:47:00Z" w:initials="RM">
     <w:p>
       <w:pPr>
         <w:pStyle w:val="CommentText"/>
@@ -1436,7 +1578,7 @@
 </file>
 
 <file path=word/commentsExtended.xml><?xml version="1.0" encoding="utf-8"?>
-<w15:commentsEx xmlns:wpc="http://schemas.microsoft.com/office/word/2010/wordprocessingCanvas" xmlns:cx="http://schemas.microsoft.com/office/drawing/2014/chartex" xmlns:cx1="http://schemas.microsoft.com/office/drawing/2015/9/8/chartex" xmlns:cx2="http://schemas.microsoft.com/office/drawing/2015/10/21/chartex" xmlns:cx3="http://schemas.microsoft.com/office/drawing/2016/5/9/chartex" xmlns:cx4="http://schemas.microsoft.com/office/drawing/2016/5/10/chartex" xmlns:cx5="http://schemas.microsoft.com/office/drawing/2016/5/11/chartex" xmlns:cx6="http://schemas.microsoft.com/office/drawing/2016/5/12/chartex" xmlns:cx7="http://schemas.microsoft.com/office/drawing/2016/5/13/chartex" xmlns:cx8="http://schemas.microsoft.com/office/drawing/2016/5/14/chartex" xmlns:mc="http://schemas.openxmlformats.org/markup-compatibility/2006" xmlns:aink="http://schemas.microsoft.com/office/drawing/2016/ink" xmlns:am3d="http://schemas.microsoft.com/office/drawing/2017/model3d" xmlns:o="urn:schemas-microsoft-com:office:office" xmlns:r="http://schemas.openxmlformats.org/officeDocument/2006/relationships" xmlns:m="http://schemas.openxmlformats.org/officeDocument/2006/math" xmlns:v="urn:schemas-microsoft-com:vml" xmlns:wp14="http://schemas.microsoft.com/office/word/2010/wordprocessingDrawing" xmlns:wp="http://schemas.openxmlformats.org/drawingml/2006/wordprocessingDrawing" xmlns:w10="urn:schemas-microsoft-com:office:word" xmlns:w="http://schemas.openxmlformats.org/wordprocessingml/2006/main" xmlns:w14="http://schemas.microsoft.com/office/word/2010/wordml" xmlns:w15="http://schemas.microsoft.com/office/word/2012/wordml" xmlns:w16cid="http://schemas.microsoft.com/office/word/2016/wordml/cid" xmlns:w16se="http://schemas.microsoft.com/office/word/2015/wordml/symex" xmlns:wpg="http://schemas.microsoft.com/office/word/2010/wordprocessingGroup" xmlns:wpi="http://schemas.microsoft.com/office/word/2010/wordprocessingInk" xmlns:wne="http://schemas.microsoft.com/office/word/2006/wordml" xmlns:wps="http://schemas.microsoft.com/office/word/2010/wordprocessingShape" mc:Ignorable="w14 w15 w16se w16cid wp14">
+<w15:commentsEx xmlns:wpc="http://schemas.microsoft.com/office/word/2010/wordprocessingCanvas" xmlns:cx="http://schemas.microsoft.com/office/drawing/2014/chartex" xmlns:cx1="http://schemas.microsoft.com/office/drawing/2015/9/8/chartex" xmlns:cx2="http://schemas.microsoft.com/office/drawing/2015/10/21/chartex" xmlns:cx3="http://schemas.microsoft.com/office/drawing/2016/5/9/chartex" xmlns:cx4="http://schemas.microsoft.com/office/drawing/2016/5/10/chartex" xmlns:cx5="http://schemas.microsoft.com/office/drawing/2016/5/11/chartex" xmlns:cx6="http://schemas.microsoft.com/office/drawing/2016/5/12/chartex" xmlns:cx7="http://schemas.microsoft.com/office/drawing/2016/5/13/chartex" xmlns:cx8="http://schemas.microsoft.com/office/drawing/2016/5/14/chartex" xmlns:mc="http://schemas.openxmlformats.org/markup-compatibility/2006" xmlns:aink="http://schemas.microsoft.com/office/drawing/2016/ink" xmlns:am3d="http://schemas.microsoft.com/office/drawing/2017/model3d" xmlns:o="urn:schemas-microsoft-com:office:office" xmlns:oel="http://schemas.microsoft.com/office/2019/extlst" xmlns:r="http://schemas.openxmlformats.org/officeDocument/2006/relationships" xmlns:m="http://schemas.openxmlformats.org/officeDocument/2006/math" xmlns:v="urn:schemas-microsoft-com:vml" xmlns:wp14="http://schemas.microsoft.com/office/word/2010/wordprocessingDrawing" xmlns:wp="http://schemas.openxmlformats.org/drawingml/2006/wordprocessingDrawing" xmlns:w10="urn:schemas-microsoft-com:office:word" xmlns:w="http://schemas.openxmlformats.org/wordprocessingml/2006/main" xmlns:w14="http://schemas.microsoft.com/office/word/2010/wordml" xmlns:w15="http://schemas.microsoft.com/office/word/2012/wordml" xmlns:w16cex="http://schemas.microsoft.com/office/word/2018/wordml/cex" xmlns:w16cid="http://schemas.microsoft.com/office/word/2016/wordml/cid" xmlns:w16="http://schemas.microsoft.com/office/word/2018/wordml" xmlns:w16sdtdh="http://schemas.microsoft.com/office/word/2020/wordml/sdtdatahash" xmlns:w16se="http://schemas.microsoft.com/office/word/2015/wordml/symex" xmlns:wpg="http://schemas.microsoft.com/office/word/2010/wordprocessingGroup" xmlns:wpi="http://schemas.microsoft.com/office/word/2010/wordprocessingInk" xmlns:wne="http://schemas.microsoft.com/office/word/2006/wordml" xmlns:wps="http://schemas.microsoft.com/office/word/2010/wordprocessingShape" mc:Ignorable="w14 w15 w16se w16cid w16 w16cex w16sdtdh wp14">
   <w15:commentEx w15:paraId="43F6FE23" w15:done="0"/>
   <w15:commentEx w15:paraId="32583042" w15:done="0"/>
   <w15:commentEx w15:paraId="36870F1F" w15:done="0"/>
@@ -1444,7 +1586,7 @@
 </file>
 
 <file path=word/commentsIds.xml><?xml version="1.0" encoding="utf-8"?>
-<w16cid:commentsIds xmlns:wpc="http://schemas.microsoft.com/office/word/2010/wordprocessingCanvas" xmlns:cx="http://schemas.microsoft.com/office/drawing/2014/chartex" xmlns:cx1="http://schemas.microsoft.com/office/drawing/2015/9/8/chartex" xmlns:cx2="http://schemas.microsoft.com/office/drawing/2015/10/21/chartex" xmlns:cx3="http://schemas.microsoft.com/office/drawing/2016/5/9/chartex" xmlns:cx4="http://schemas.microsoft.com/office/drawing/2016/5/10/chartex" xmlns:cx5="http://schemas.microsoft.com/office/drawing/2016/5/11/chartex" xmlns:cx6="http://schemas.microsoft.com/office/drawing/2016/5/12/chartex" xmlns:cx7="http://schemas.microsoft.com/office/drawing/2016/5/13/chartex" xmlns:cx8="http://schemas.microsoft.com/office/drawing/2016/5/14/chartex" xmlns:mc="http://schemas.openxmlformats.org/markup-compatibility/2006" xmlns:aink="http://schemas.microsoft.com/office/drawing/2016/ink" xmlns:am3d="http://schemas.microsoft.com/office/drawing/2017/model3d" xmlns:o="urn:schemas-microsoft-com:office:office" xmlns:r="http://schemas.openxmlformats.org/officeDocument/2006/relationships" xmlns:m="http://schemas.openxmlformats.org/officeDocument/2006/math" xmlns:v="urn:schemas-microsoft-com:vml" xmlns:wp14="http://schemas.microsoft.com/office/word/2010/wordprocessingDrawing" xmlns:wp="http://schemas.openxmlformats.org/drawingml/2006/wordprocessingDrawing" xmlns:w10="urn:schemas-microsoft-com:office:word" xmlns:w="http://schemas.openxmlformats.org/wordprocessingml/2006/main" xmlns:w14="http://schemas.microsoft.com/office/word/2010/wordml" xmlns:w15="http://schemas.microsoft.com/office/word/2012/wordml" xmlns:w16cid="http://schemas.microsoft.com/office/word/2016/wordml/cid" xmlns:w16se="http://schemas.microsoft.com/office/word/2015/wordml/symex" xmlns:wpg="http://schemas.microsoft.com/office/word/2010/wordprocessingGroup" xmlns:wpi="http://schemas.microsoft.com/office/word/2010/wordprocessingInk" xmlns:wne="http://schemas.microsoft.com/office/word/2006/wordml" xmlns:wps="http://schemas.microsoft.com/office/word/2010/wordprocessingShape" mc:Ignorable="w14 w15 w16se w16cid wp14">
+<w16cid:commentsIds xmlns:wpc="http://schemas.microsoft.com/office/word/2010/wordprocessingCanvas" xmlns:cx="http://schemas.microsoft.com/office/drawing/2014/chartex" xmlns:cx1="http://schemas.microsoft.com/office/drawing/2015/9/8/chartex" xmlns:cx2="http://schemas.microsoft.com/office/drawing/2015/10/21/chartex" xmlns:cx3="http://schemas.microsoft.com/office/drawing/2016/5/9/chartex" xmlns:cx4="http://schemas.microsoft.com/office/drawing/2016/5/10/chartex" xmlns:cx5="http://schemas.microsoft.com/office/drawing/2016/5/11/chartex" xmlns:cx6="http://schemas.microsoft.com/office/drawing/2016/5/12/chartex" xmlns:cx7="http://schemas.microsoft.com/office/drawing/2016/5/13/chartex" xmlns:cx8="http://schemas.microsoft.com/office/drawing/2016/5/14/chartex" xmlns:mc="http://schemas.openxmlformats.org/markup-compatibility/2006" xmlns:aink="http://schemas.microsoft.com/office/drawing/2016/ink" xmlns:am3d="http://schemas.microsoft.com/office/drawing/2017/model3d" xmlns:o="urn:schemas-microsoft-com:office:office" xmlns:oel="http://schemas.microsoft.com/office/2019/extlst" xmlns:r="http://schemas.openxmlformats.org/officeDocument/2006/relationships" xmlns:m="http://schemas.openxmlformats.org/officeDocument/2006/math" xmlns:v="urn:schemas-microsoft-com:vml" xmlns:wp14="http://schemas.microsoft.com/office/word/2010/wordprocessingDrawing" xmlns:wp="http://schemas.openxmlformats.org/drawingml/2006/wordprocessingDrawing" xmlns:w10="urn:schemas-microsoft-com:office:word" xmlns:w="http://schemas.openxmlformats.org/wordprocessingml/2006/main" xmlns:w14="http://schemas.microsoft.com/office/word/2010/wordml" xmlns:w15="http://schemas.microsoft.com/office/word/2012/wordml" xmlns:w16cex="http://schemas.microsoft.com/office/word/2018/wordml/cex" xmlns:w16cid="http://schemas.microsoft.com/office/word/2016/wordml/cid" xmlns:w16="http://schemas.microsoft.com/office/word/2018/wordml" xmlns:w16sdtdh="http://schemas.microsoft.com/office/word/2020/wordml/sdtdatahash" xmlns:w16se="http://schemas.microsoft.com/office/word/2015/wordml/symex" xmlns:wpg="http://schemas.microsoft.com/office/word/2010/wordprocessingGroup" xmlns:wpi="http://schemas.microsoft.com/office/word/2010/wordprocessingInk" xmlns:wne="http://schemas.microsoft.com/office/word/2006/wordml" xmlns:wps="http://schemas.microsoft.com/office/word/2010/wordprocessingShape" mc:Ignorable="w14 w15 w16se w16cid w16 w16cex w16sdtdh wp14">
   <w16cid:commentId w16cid:paraId="43F6FE23" w16cid:durableId="2006C0CB"/>
   <w16cid:commentId w16cid:paraId="32583042" w16cid:durableId="1F7AD154"/>
   <w16cid:commentId w16cid:paraId="36870F1F" w16cid:durableId="1F97DB44"/>
@@ -1452,7 +1594,7 @@
 </file>
 
 <file path=word/numbering.xml><?xml version="1.0" encoding="utf-8"?>
-<w:numbering xmlns:wpc="http://schemas.microsoft.com/office/word/2010/wordprocessingCanvas" xmlns:cx="http://schemas.microsoft.com/office/drawing/2014/chartex" xmlns:cx1="http://schemas.microsoft.com/office/drawing/2015/9/8/chartex" xmlns:cx2="http://schemas.microsoft.com/office/drawing/2015/10/21/chartex" xmlns:cx3="http://schemas.microsoft.com/office/drawing/2016/5/9/chartex" xmlns:cx4="http://schemas.microsoft.com/office/drawing/2016/5/10/chartex" xmlns:cx5="http://schemas.microsoft.com/office/drawing/2016/5/11/chartex" xmlns:cx6="http://schemas.microsoft.com/office/drawing/2016/5/12/chartex" xmlns:cx7="http://schemas.microsoft.com/office/drawing/2016/5/13/chartex" xmlns:cx8="http://schemas.microsoft.com/office/drawing/2016/5/14/chartex" xmlns:mc="http://schemas.openxmlformats.org/markup-compatibility/2006" xmlns:aink="http://schemas.microsoft.com/office/drawing/2016/ink" xmlns:am3d="http://schemas.microsoft.com/office/drawing/2017/model3d" xmlns:o="urn:schemas-microsoft-com:office:office" xmlns:r="http://schemas.openxmlformats.org/officeDocument/2006/relationships" xmlns:m="http://schemas.openxmlformats.org/officeDocument/2006/math" xmlns:v="urn:schemas-microsoft-com:vml" xmlns:wp14="http://schemas.microsoft.com/office/word/2010/wordprocessingDrawing" xmlns:wp="http://schemas.openxmlformats.org/drawingml/2006/wordprocessingDrawing" xmlns:w10="urn:schemas-microsoft-com:office:word" xmlns:w="http://schemas.openxmlformats.org/wordprocessingml/2006/main" xmlns:w14="http://schemas.microsoft.com/office/word/2010/wordml" xmlns:w15="http://schemas.microsoft.com/office/word/2012/wordml" xmlns:w16cid="http://schemas.microsoft.com/office/word/2016/wordml/cid" xmlns:w16se="http://schemas.microsoft.com/office/word/2015/wordml/symex" xmlns:wpg="http://schemas.microsoft.com/office/word/2010/wordprocessingGroup" xmlns:wpi="http://schemas.microsoft.com/office/word/2010/wordprocessingInk" xmlns:wne="http://schemas.microsoft.com/office/word/2006/wordml" xmlns:wps="http://schemas.microsoft.com/office/word/2010/wordprocessingShape" mc:Ignorable="w14 w15 w16se w16cid wp14">
+<w:numbering xmlns:wpc="http://schemas.microsoft.com/office/word/2010/wordprocessingCanvas" xmlns:cx="http://schemas.microsoft.com/office/drawing/2014/chartex" xmlns:cx1="http://schemas.microsoft.com/office/drawing/2015/9/8/chartex" xmlns:cx2="http://schemas.microsoft.com/office/drawing/2015/10/21/chartex" xmlns:cx3="http://schemas.microsoft.com/office/drawing/2016/5/9/chartex" xmlns:cx4="http://schemas.microsoft.com/office/drawing/2016/5/10/chartex" xmlns:cx5="http://schemas.microsoft.com/office/drawing/2016/5/11/chartex" xmlns:cx6="http://schemas.microsoft.com/office/drawing/2016/5/12/chartex" xmlns:cx7="http://schemas.microsoft.com/office/drawing/2016/5/13/chartex" xmlns:cx8="http://schemas.microsoft.com/office/drawing/2016/5/14/chartex" xmlns:mc="http://schemas.openxmlformats.org/markup-compatibility/2006" xmlns:aink="http://schemas.microsoft.com/office/drawing/2016/ink" xmlns:am3d="http://schemas.microsoft.com/office/drawing/2017/model3d" xmlns:o="urn:schemas-microsoft-com:office:office" xmlns:oel="http://schemas.microsoft.com/office/2019/extlst" xmlns:r="http://schemas.openxmlformats.org/officeDocument/2006/relationships" xmlns:m="http://schemas.openxmlformats.org/officeDocument/2006/math" xmlns:v="urn:schemas-microsoft-com:vml" xmlns:wp14="http://schemas.microsoft.com/office/word/2010/wordprocessingDrawing" xmlns:wp="http://schemas.openxmlformats.org/drawingml/2006/wordprocessingDrawing" xmlns:w10="urn:schemas-microsoft-com:office:word" xmlns:w="http://schemas.openxmlformats.org/wordprocessingml/2006/main" xmlns:w14="http://schemas.microsoft.com/office/word/2010/wordml" xmlns:w15="http://schemas.microsoft.com/office/word/2012/wordml" xmlns:w16cex="http://schemas.microsoft.com/office/word/2018/wordml/cex" xmlns:w16cid="http://schemas.microsoft.com/office/word/2016/wordml/cid" xmlns:w16="http://schemas.microsoft.com/office/word/2018/wordml" xmlns:w16sdtdh="http://schemas.microsoft.com/office/word/2020/wordml/sdtdatahash" xmlns:w16se="http://schemas.microsoft.com/office/word/2015/wordml/symex" xmlns:wpg="http://schemas.microsoft.com/office/word/2010/wordprocessingGroup" xmlns:wpi="http://schemas.microsoft.com/office/word/2010/wordprocessingInk" xmlns:wne="http://schemas.microsoft.com/office/word/2006/wordml" xmlns:wps="http://schemas.microsoft.com/office/word/2010/wordprocessingShape" mc:Ignorable="w14 w15 w16se w16cid w16 w16cex w16sdtdh wp14">
   <w:abstractNum w:abstractNumId="0" w15:restartNumberingAfterBreak="0">
     <w:nsid w:val="00197A22"/>
     <w:multiLevelType w:val="hybridMultilevel"/>
@@ -1768,20 +1910,20 @@
       </w:rPr>
     </w:lvl>
   </w:abstractNum>
-  <w:num w:numId="1">
+  <w:num w:numId="1" w16cid:durableId="1334062795">
     <w:abstractNumId w:val="2"/>
   </w:num>
-  <w:num w:numId="2">
+  <w:num w:numId="2" w16cid:durableId="950622274">
     <w:abstractNumId w:val="0"/>
   </w:num>
-  <w:num w:numId="3">
+  <w:num w:numId="3" w16cid:durableId="337659310">
     <w:abstractNumId w:val="1"/>
   </w:num>
 </w:numbering>
 </file>
 
 <file path=word/people.xml><?xml version="1.0" encoding="utf-8"?>
-<w15:people xmlns:wpc="http://schemas.microsoft.com/office/word/2010/wordprocessingCanvas" xmlns:cx="http://schemas.microsoft.com/office/drawing/2014/chartex" xmlns:cx1="http://schemas.microsoft.com/office/drawing/2015/9/8/chartex" xmlns:cx2="http://schemas.microsoft.com/office/drawing/2015/10/21/chartex" xmlns:cx3="http://schemas.microsoft.com/office/drawing/2016/5/9/chartex" xmlns:cx4="http://schemas.microsoft.com/office/drawing/2016/5/10/chartex" xmlns:cx5="http://schemas.microsoft.com/office/drawing/2016/5/11/chartex" xmlns:cx6="http://schemas.microsoft.com/office/drawing/2016/5/12/chartex" xmlns:cx7="http://schemas.microsoft.com/office/drawing/2016/5/13/chartex" xmlns:cx8="http://schemas.microsoft.com/office/drawing/2016/5/14/chartex" xmlns:mc="http://schemas.openxmlformats.org/markup-compatibility/2006" xmlns:aink="http://schemas.microsoft.com/office/drawing/2016/ink" xmlns:am3d="http://schemas.microsoft.com/office/drawing/2017/model3d" xmlns:o="urn:schemas-microsoft-com:office:office" xmlns:r="http://schemas.openxmlformats.org/officeDocument/2006/relationships" xmlns:m="http://schemas.openxmlformats.org/officeDocument/2006/math" xmlns:v="urn:schemas-microsoft-com:vml" xmlns:wp14="http://schemas.microsoft.com/office/word/2010/wordprocessingDrawing" xmlns:wp="http://schemas.openxmlformats.org/drawingml/2006/wordprocessingDrawing" xmlns:w10="urn:schemas-microsoft-com:office:word" xmlns:w="http://schemas.openxmlformats.org/wordprocessingml/2006/main" xmlns:w14="http://schemas.microsoft.com/office/word/2010/wordml" xmlns:w15="http://schemas.microsoft.com/office/word/2012/wordml" xmlns:w16cid="http://schemas.microsoft.com/office/word/2016/wordml/cid" xmlns:w16se="http://schemas.microsoft.com/office/word/2015/wordml/symex" xmlns:wpg="http://schemas.microsoft.com/office/word/2010/wordprocessingGroup" xmlns:wpi="http://schemas.microsoft.com/office/word/2010/wordprocessingInk" xmlns:wne="http://schemas.microsoft.com/office/word/2006/wordml" xmlns:wps="http://schemas.microsoft.com/office/word/2010/wordprocessingShape" mc:Ignorable="w14 w15 w16se w16cid wp14">
+<w15:people xmlns:wpc="http://schemas.microsoft.com/office/word/2010/wordprocessingCanvas" xmlns:cx="http://schemas.microsoft.com/office/drawing/2014/chartex" xmlns:cx1="http://schemas.microsoft.com/office/drawing/2015/9/8/chartex" xmlns:cx2="http://schemas.microsoft.com/office/drawing/2015/10/21/chartex" xmlns:cx3="http://schemas.microsoft.com/office/drawing/2016/5/9/chartex" xmlns:cx4="http://schemas.microsoft.com/office/drawing/2016/5/10/chartex" xmlns:cx5="http://schemas.microsoft.com/office/drawing/2016/5/11/chartex" xmlns:cx6="http://schemas.microsoft.com/office/drawing/2016/5/12/chartex" xmlns:cx7="http://schemas.microsoft.com/office/drawing/2016/5/13/chartex" xmlns:cx8="http://schemas.microsoft.com/office/drawing/2016/5/14/chartex" xmlns:mc="http://schemas.openxmlformats.org/markup-compatibility/2006" xmlns:aink="http://schemas.microsoft.com/office/drawing/2016/ink" xmlns:am3d="http://schemas.microsoft.com/office/drawing/2017/model3d" xmlns:o="urn:schemas-microsoft-com:office:office" xmlns:oel="http://schemas.microsoft.com/office/2019/extlst" xmlns:r="http://schemas.openxmlformats.org/officeDocument/2006/relationships" xmlns:m="http://schemas.openxmlformats.org/officeDocument/2006/math" xmlns:v="urn:schemas-microsoft-com:vml" xmlns:wp14="http://schemas.microsoft.com/office/word/2010/wordprocessingDrawing" xmlns:wp="http://schemas.openxmlformats.org/drawingml/2006/wordprocessingDrawing" xmlns:w10="urn:schemas-microsoft-com:office:word" xmlns:w="http://schemas.openxmlformats.org/wordprocessingml/2006/main" xmlns:w14="http://schemas.microsoft.com/office/word/2010/wordml" xmlns:w15="http://schemas.microsoft.com/office/word/2012/wordml" xmlns:w16cex="http://schemas.microsoft.com/office/word/2018/wordml/cex" xmlns:w16cid="http://schemas.microsoft.com/office/word/2016/wordml/cid" xmlns:w16="http://schemas.microsoft.com/office/word/2018/wordml" xmlns:w16sdtdh="http://schemas.microsoft.com/office/word/2020/wordml/sdtdatahash" xmlns:w16se="http://schemas.microsoft.com/office/word/2015/wordml/symex" xmlns:wpg="http://schemas.microsoft.com/office/word/2010/wordprocessingGroup" xmlns:wpi="http://schemas.microsoft.com/office/word/2010/wordprocessingInk" xmlns:wne="http://schemas.microsoft.com/office/word/2006/wordml" xmlns:wps="http://schemas.microsoft.com/office/word/2010/wordprocessingShape" mc:Ignorable="w14 w15 w16se w16cid w16 w16cex w16sdtdh wp14">
   <w15:person w15:author="Rachel McGuire">
     <w15:presenceInfo w15:providerId="None" w15:userId="Rachel McGuire"/>
   </w15:person>
@@ -1789,7 +1931,7 @@
 </file>
 
 <file path=word/styles.xml><?xml version="1.0" encoding="utf-8"?>
-<w:styles xmlns:mc="http://schemas.openxmlformats.org/markup-compatibility/2006" xmlns:r="http://schemas.openxmlformats.org/officeDocument/2006/relationships" xmlns:w="http://schemas.openxmlformats.org/wordprocessingml/2006/main" xmlns:w14="http://schemas.microsoft.com/office/word/2010/wordml" xmlns:w15="http://schemas.microsoft.com/office/word/2012/wordml" xmlns:w16cid="http://schemas.microsoft.com/office/word/2016/wordml/cid" xmlns:w16se="http://schemas.microsoft.com/office/word/2015/wordml/symex" mc:Ignorable="w14 w15 w16se w16cid">
+<w:styles xmlns:mc="http://schemas.openxmlformats.org/markup-compatibility/2006" xmlns:r="http://schemas.openxmlformats.org/officeDocument/2006/relationships" xmlns:w="http://schemas.openxmlformats.org/wordprocessingml/2006/main" xmlns:w14="http://schemas.microsoft.com/office/word/2010/wordml" xmlns:w15="http://schemas.microsoft.com/office/word/2012/wordml" xmlns:w16cex="http://schemas.microsoft.com/office/word/2018/wordml/cex" xmlns:w16cid="http://schemas.microsoft.com/office/word/2016/wordml/cid" xmlns:w16="http://schemas.microsoft.com/office/word/2018/wordml" xmlns:w16sdtdh="http://schemas.microsoft.com/office/word/2020/wordml/sdtdatahash" xmlns:w16se="http://schemas.microsoft.com/office/word/2015/wordml/symex" mc:Ignorable="w14 w15 w16se w16cid w16 w16cex w16sdtdh">
   <w:docDefaults>
     <w:rPrDefault>
       <w:rPr>
@@ -1805,7 +1947,7 @@
       </w:pPr>
     </w:pPrDefault>
   </w:docDefaults>
-  <w:latentStyles w:defLockedState="0" w:defUIPriority="99" w:defSemiHidden="0" w:defUnhideWhenUsed="0" w:defQFormat="0" w:count="377">
+  <w:latentStyles w:defLockedState="0" w:defUIPriority="99" w:defSemiHidden="0" w:defUnhideWhenUsed="0" w:defQFormat="0" w:count="376">
     <w:lsdException w:name="Normal" w:uiPriority="0" w:qFormat="1"/>
     <w:lsdException w:name="heading 1" w:uiPriority="9" w:qFormat="1"/>
     <w:lsdException w:name="heading 2" w:semiHidden="1" w:uiPriority="9" w:unhideWhenUsed="1" w:qFormat="1"/>
@@ -1911,6 +2053,7 @@
     <w:lsdException w:name="HTML Sample" w:semiHidden="1" w:unhideWhenUsed="1"/>
     <w:lsdException w:name="HTML Typewriter" w:semiHidden="1" w:unhideWhenUsed="1"/>
     <w:lsdException w:name="HTML Variable" w:semiHidden="1" w:unhideWhenUsed="1"/>
+    <w:lsdException w:name="Normal Table" w:semiHidden="1" w:unhideWhenUsed="1"/>
     <w:lsdException w:name="annotation subject" w:semiHidden="1" w:unhideWhenUsed="1"/>
     <w:lsdException w:name="No List" w:semiHidden="1" w:unhideWhenUsed="1"/>
     <w:lsdException w:name="Outline List 1" w:semiHidden="1" w:unhideWhenUsed="1"/>
@@ -1956,9 +2099,11 @@
     <w:lsdException w:name="Table Subtle 1" w:semiHidden="1" w:unhideWhenUsed="1"/>
     <w:lsdException w:name="Table Subtle 2" w:semiHidden="1" w:unhideWhenUsed="1"/>
     <w:lsdException w:name="Table Web 1" w:semiHidden="1" w:unhideWhenUsed="1"/>
+    <w:lsdException w:name="Table Web 2" w:semiHidden="1" w:unhideWhenUsed="1"/>
     <w:lsdException w:name="Table Web 3" w:semiHidden="1" w:unhideWhenUsed="1"/>
     <w:lsdException w:name="Balloon Text" w:semiHidden="1" w:unhideWhenUsed="1"/>
     <w:lsdException w:name="Table Grid" w:uiPriority="39"/>
+    <w:lsdException w:name="Table Theme" w:semiHidden="1" w:unhideWhenUsed="1"/>
     <w:lsdException w:name="Placeholder Text" w:semiHidden="1"/>
     <w:lsdException w:name="No Spacing" w:uiPriority="1" w:qFormat="1"/>
     <w:lsdException w:name="Light Shading" w:uiPriority="60"/>
@@ -2179,7 +2324,6 @@
     <w:lsdException w:name="Hashtag" w:semiHidden="1" w:unhideWhenUsed="1"/>
     <w:lsdException w:name="Unresolved Mention" w:semiHidden="1" w:unhideWhenUsed="1"/>
     <w:lsdException w:name="Smart Link" w:semiHidden="1" w:unhideWhenUsed="1"/>
-    <w:lsdException w:name="Smart Link Error" w:semiHidden="1" w:unhideWhenUsed="1"/>
   </w:latentStyles>
   <w:style w:type="paragraph" w:default="1" w:styleId="Normal">
     <w:name w:val="Normal"/>
@@ -2674,6 +2818,25 @@
 </file>
 
 <file path=customXml/item1.xml><?xml version="1.0" encoding="utf-8"?>
+<b:Sources xmlns:b="http://schemas.openxmlformats.org/officeDocument/2006/bibliography" xmlns="http://schemas.openxmlformats.org/officeDocument/2006/bibliography" SelectedStyle="\APASixthEditionOfficeOnline.xsl" StyleName="APA" Version="6"/>
+</file>
+
+<file path=customXml/item2.xml><?xml version="1.0" encoding="utf-8"?>
+<?mso-contentType ?>
+<FormTemplates xmlns="http://schemas.microsoft.com/sharepoint/v3/contenttype/forms">
+  <Display>DocumentLibraryForm</Display>
+  <Edit>DocumentLibraryForm</Edit>
+  <New>DocumentLibraryForm</New>
+</FormTemplates>
+</file>
+
+<file path=customXml/item3.xml><?xml version="1.0" encoding="utf-8"?>
+<p:properties xmlns:p="http://schemas.microsoft.com/office/2006/metadata/properties" xmlns:xsi="http://www.w3.org/2001/XMLSchema-instance" xmlns:pc="http://schemas.microsoft.com/office/infopath/2007/PartnerControls">
+  <documentManagement/>
+</p:properties>
+</file>
+
+<file path=customXml/item4.xml><?xml version="1.0" encoding="utf-8"?>
 <ct:contentTypeSchema xmlns:ct="http://schemas.microsoft.com/office/2006/metadata/contentType" xmlns:ma="http://schemas.microsoft.com/office/2006/metadata/properties/metaAttributes" ct:_="" ma:_="" ma:contentTypeName="Document" ma:contentTypeID="0x0101008D8B37618F89864ABE738DE1DBF7EE19" ma:contentTypeVersion="10" ma:contentTypeDescription="Create a new document." ma:contentTypeScope="" ma:versionID="c4c6f3c0ade2d5a986931f6ef6dfeb08">
   <xsd:schema xmlns:xsd="http://www.w3.org/2001/XMLSchema" xmlns:xs="http://www.w3.org/2001/XMLSchema" xmlns:p="http://schemas.microsoft.com/office/2006/metadata/properties" xmlns:ns2="1543e12e-b41e-4b3f-8a83-41e12152c6a2" xmlns:ns3="4ea622ab-6d0b-4c8a-8736-27bd26b1fd54" targetNamespace="http://schemas.microsoft.com/office/2006/metadata/properties" ma:root="true" ma:fieldsID="e00bb17d7a9f5ad1136a799a86145782" ns2:_="" ns3:_="">
     <xsd:import namespace="1543e12e-b41e-4b3f-8a83-41e12152c6a2"/>
@@ -2876,26 +3039,40 @@
 </ct:contentTypeSchema>
 </file>
 
-<file path=customXml/item2.xml><?xml version="1.0" encoding="utf-8"?>
-<p:properties xmlns:p="http://schemas.microsoft.com/office/2006/metadata/properties" xmlns:xsi="http://www.w3.org/2001/XMLSchema-instance" xmlns:pc="http://schemas.microsoft.com/office/infopath/2007/PartnerControls">
-  <documentManagement/>
-</p:properties>
+<file path=customXml/itemProps1.xml><?xml version="1.0" encoding="utf-8"?>
+<ds:datastoreItem xmlns:ds="http://schemas.openxmlformats.org/officeDocument/2006/customXml" ds:itemID="{5E5855F1-3D50-4DD3-891C-6F1DA85F4B83}">
+  <ds:schemaRefs>
+    <ds:schemaRef ds:uri="http://schemas.openxmlformats.org/officeDocument/2006/bibliography"/>
+  </ds:schemaRefs>
+</ds:datastoreItem>
 </file>
 
-<file path=customXml/item3.xml><?xml version="1.0" encoding="utf-8"?>
-<?mso-contentType ?>
-<FormTemplates xmlns="http://schemas.microsoft.com/sharepoint/v3/contenttype/forms">
-  <Display>DocumentLibraryForm</Display>
-  <Edit>DocumentLibraryForm</Edit>
-  <New>DocumentLibraryForm</New>
-</FormTemplates>
+<file path=customXml/itemProps2.xml><?xml version="1.0" encoding="utf-8"?>
+<ds:datastoreItem xmlns:ds="http://schemas.openxmlformats.org/officeDocument/2006/customXml" ds:itemID="{748E2A16-EF2A-4828-9FD1-431ABC5DEC9C}">
+  <ds:schemaRefs>
+    <ds:schemaRef ds:uri="http://schemas.microsoft.com/sharepoint/v3/contenttype/forms"/>
+  </ds:schemaRefs>
+</ds:datastoreItem>
 </file>
 
-<file path=customXml/item4.xml><?xml version="1.0" encoding="utf-8"?>
-<b:Sources xmlns:b="http://schemas.openxmlformats.org/officeDocument/2006/bibliography" xmlns="http://schemas.openxmlformats.org/officeDocument/2006/bibliography" SelectedStyle="\APASixthEditionOfficeOnline.xsl" StyleName="APA" Version="6"/>
+<file path=customXml/itemProps3.xml><?xml version="1.0" encoding="utf-8"?>
+<ds:datastoreItem xmlns:ds="http://schemas.openxmlformats.org/officeDocument/2006/customXml" ds:itemID="{E769CF3E-1724-4037-822A-9E932B9D13DD}">
+  <ds:schemaRefs>
+    <ds:schemaRef ds:uri="http://www.w3.org/XML/1998/namespace"/>
+    <ds:schemaRef ds:uri="http://schemas.microsoft.com/office/2006/documentManagement/types"/>
+    <ds:schemaRef ds:uri="http://purl.org/dc/elements/1.1/"/>
+    <ds:schemaRef ds:uri="http://schemas.microsoft.com/office/infopath/2007/PartnerControls"/>
+    <ds:schemaRef ds:uri="1543e12e-b41e-4b3f-8a83-41e12152c6a2"/>
+    <ds:schemaRef ds:uri="http://purl.org/dc/terms/"/>
+    <ds:schemaRef ds:uri="http://purl.org/dc/dcmitype/"/>
+    <ds:schemaRef ds:uri="http://schemas.openxmlformats.org/package/2006/metadata/core-properties"/>
+    <ds:schemaRef ds:uri="4ea622ab-6d0b-4c8a-8736-27bd26b1fd54"/>
+    <ds:schemaRef ds:uri="http://schemas.microsoft.com/office/2006/metadata/properties"/>
+  </ds:schemaRefs>
+</ds:datastoreItem>
 </file>
 
-<file path=customXml/itemProps1.xml><?xml version="1.0" encoding="utf-8"?>
+<file path=customXml/itemProps4.xml><?xml version="1.0" encoding="utf-8"?>
 <ds:datastoreItem xmlns:ds="http://schemas.openxmlformats.org/officeDocument/2006/customXml" ds:itemID="{E2E45E75-44CD-4FA9-BC8F-82EC4627CEA0}">
   <ds:schemaRefs>
     <ds:schemaRef ds:uri="http://schemas.microsoft.com/office/2006/metadata/contentType"/>
@@ -2912,37 +3089,4 @@
     <ds:schemaRef ds:uri="http://schemas.microsoft.com/internal/obd"/>
   </ds:schemaRefs>
 </ds:datastoreItem>
-</file>
-
-<file path=customXml/itemProps2.xml><?xml version="1.0" encoding="utf-8"?>
-<ds:datastoreItem xmlns:ds="http://schemas.openxmlformats.org/officeDocument/2006/customXml" ds:itemID="{E769CF3E-1724-4037-822A-9E932B9D13DD}">
-  <ds:schemaRefs>
-    <ds:schemaRef ds:uri="http://www.w3.org/XML/1998/namespace"/>
-    <ds:schemaRef ds:uri="http://schemas.microsoft.com/office/2006/documentManagement/types"/>
-    <ds:schemaRef ds:uri="http://purl.org/dc/elements/1.1/"/>
-    <ds:schemaRef ds:uri="http://schemas.microsoft.com/office/infopath/2007/PartnerControls"/>
-    <ds:schemaRef ds:uri="1543e12e-b41e-4b3f-8a83-41e12152c6a2"/>
-    <ds:schemaRef ds:uri="http://purl.org/dc/terms/"/>
-    <ds:schemaRef ds:uri="http://purl.org/dc/dcmitype/"/>
-    <ds:schemaRef ds:uri="http://schemas.openxmlformats.org/package/2006/metadata/core-properties"/>
-    <ds:schemaRef ds:uri="4ea622ab-6d0b-4c8a-8736-27bd26b1fd54"/>
-    <ds:schemaRef ds:uri="http://schemas.microsoft.com/office/2006/metadata/properties"/>
-  </ds:schemaRefs>
-</ds:datastoreItem>
-</file>
-
-<file path=customXml/itemProps3.xml><?xml version="1.0" encoding="utf-8"?>
-<ds:datastoreItem xmlns:ds="http://schemas.openxmlformats.org/officeDocument/2006/customXml" ds:itemID="{748E2A16-EF2A-4828-9FD1-431ABC5DEC9C}">
-  <ds:schemaRefs>
-    <ds:schemaRef ds:uri="http://schemas.microsoft.com/sharepoint/v3/contenttype/forms"/>
-  </ds:schemaRefs>
-</ds:datastoreItem>
-</file>
-
-<file path=customXml/itemProps4.xml><?xml version="1.0" encoding="utf-8"?>
-<ds:datastoreItem xmlns:ds="http://schemas.openxmlformats.org/officeDocument/2006/customXml" ds:itemID="{5E5855F1-3D50-4DD3-891C-6F1DA85F4B83}">
-  <ds:schemaRefs>
-    <ds:schemaRef ds:uri="http://schemas.openxmlformats.org/officeDocument/2006/bibliography"/>
-  </ds:schemaRefs>
-</ds:datastoreItem>
 </file>
</xml_diff>